<commit_message>
temp fil -midimodule opdateret til doku
</commit_message>
<xml_diff>
--- a/Rapport og projektdokumentation/Projektdokumentation/Opdateret Midimodule.docx
+++ b/Rapport og projektdokumentation/Projektdokumentation/Opdateret Midimodule.docx
@@ -138,7 +138,7 @@
             <v:path o:extrusionok="f" gradientshapeok="t" o:connecttype="rect"/>
             <o:lock v:ext="edit" aspectratio="t"/>
           </v:shapetype>
-          <v:shape id="_x0000_i1030" type="#_x0000_t75" style="width:481.95pt;height:326.15pt">
+          <v:shape id="_x0000_i1025" type="#_x0000_t75" style="width:482pt;height:326pt">
             <v:imagedata r:id="rId7" o:title="Rock Class Diagram"/>
           </v:shape>
         </w:pict>
@@ -179,9 +179,50 @@
         <w:pStyle w:val="Heading3"/>
       </w:pPr>
       <w:bookmarkStart w:id="3" w:name="_Toc406454410"/>
-      <w:proofErr w:type="spellStart"/>
       <w:r>
         <w:lastRenderedPageBreak/>
+        <w:t>Controller</w:t>
+      </w:r>
+    </w:p>
+    <w:p>
+      <w:r>
+        <w:t xml:space="preserve">Systemets centrale klasse er Controller. Denne klasse står for at starte resten af systemets tråde, håndtere systemets databank og kontrol af fast </w:t>
+      </w:r>
+      <w:proofErr w:type="spellStart"/>
+      <w:r>
+        <w:t>lane</w:t>
+      </w:r>
+      <w:proofErr w:type="spellEnd"/>
+      <w:r>
+        <w:t xml:space="preserve"> klasserne ved skift af </w:t>
+      </w:r>
+      <w:proofErr w:type="spellStart"/>
+      <w:r>
+        <w:t>preset</w:t>
+      </w:r>
+      <w:proofErr w:type="spellEnd"/>
+      <w:r>
+        <w:t xml:space="preserve">. Herunder ses et </w:t>
+      </w:r>
+      <w:proofErr w:type="spellStart"/>
+      <w:r>
+        <w:t>stm</w:t>
+      </w:r>
+      <w:proofErr w:type="spellEnd"/>
+      <w:r>
+        <w:t xml:space="preserve"> diagram som viser klassens opførsel:</w:t>
+      </w:r>
+    </w:p>
+    <w:p>
+      <w:bookmarkStart w:id="4" w:name="_GoBack"/>
+      <w:bookmarkEnd w:id="4"/>
+    </w:p>
+    <w:p>
+      <w:pPr>
+        <w:pStyle w:val="Heading3"/>
+      </w:pPr>
+      <w:proofErr w:type="spellStart"/>
+      <w:r>
         <w:t>Slow</w:t>
       </w:r>
       <w:proofErr w:type="spellEnd"/>
@@ -459,10 +500,10 @@
       </w:pPr>
       <w:r>
         <w:object w:dxaOrig="10111" w:dyaOrig="7681">
-          <v:shape id="_x0000_i1025" type="#_x0000_t75" style="width:482.5pt;height:365.35pt" o:ole="">
+          <v:shape id="_x0000_i1026" type="#_x0000_t75" style="width:482.5pt;height:365pt" o:ole="">
             <v:imagedata r:id="rId8" o:title=""/>
           </v:shape>
-          <o:OLEObject Type="Embed" ProgID="Visio.Drawing.15" ShapeID="_x0000_i1025" DrawAspect="Content" ObjectID="_1480241137" r:id="rId9"/>
+          <o:OLEObject Type="Embed" ProgID="Visio.Drawing.15" ShapeID="_x0000_i1026" DrawAspect="Content" ObjectID="_1480241985" r:id="rId9"/>
         </w:object>
       </w:r>
     </w:p>
@@ -553,12 +594,12 @@
       <w:pPr>
         <w:pStyle w:val="Heading3"/>
       </w:pPr>
-      <w:bookmarkStart w:id="4" w:name="_Toc406454411"/>
+      <w:bookmarkStart w:id="5" w:name="_Toc406454411"/>
       <w:r>
         <w:lastRenderedPageBreak/>
         <w:t>Fast Lane</w:t>
       </w:r>
-      <w:bookmarkEnd w:id="4"/>
+      <w:bookmarkEnd w:id="5"/>
     </w:p>
     <w:p>
       <w:r>
@@ -722,10 +763,10 @@
       </w:pPr>
       <w:r>
         <w:object w:dxaOrig="9211" w:dyaOrig="7711">
-          <v:shape id="_x0000_i1026" type="#_x0000_t75" style="width:461.55pt;height:386.35pt" o:ole="">
+          <v:shape id="_x0000_i1027" type="#_x0000_t75" style="width:461.5pt;height:386.5pt" o:ole="">
             <v:imagedata r:id="rId10" o:title=""/>
           </v:shape>
-          <o:OLEObject Type="Embed" ProgID="Visio.Drawing.15" ShapeID="_x0000_i1026" DrawAspect="Content" ObjectID="_1480241138" r:id="rId11"/>
+          <o:OLEObject Type="Embed" ProgID="Visio.Drawing.15" ShapeID="_x0000_i1027" DrawAspect="Content" ObjectID="_1480241986" r:id="rId11"/>
         </w:object>
       </w:r>
     </w:p>
@@ -793,10 +834,10 @@
       </w:pPr>
       <w:r>
         <w:object w:dxaOrig="3871" w:dyaOrig="2881">
-          <v:shape id="_x0000_i1027" type="#_x0000_t75" style="width:193.45pt;height:2in" o:ole="">
+          <v:shape id="_x0000_i1028" type="#_x0000_t75" style="width:193.5pt;height:2in" o:ole="">
             <v:imagedata r:id="rId12" o:title=""/>
           </v:shape>
-          <o:OLEObject Type="Embed" ProgID="Visio.Drawing.15" ShapeID="_x0000_i1027" DrawAspect="Content" ObjectID="_1480241139" r:id="rId13"/>
+          <o:OLEObject Type="Embed" ProgID="Visio.Drawing.15" ShapeID="_x0000_i1028" DrawAspect="Content" ObjectID="_1480241987" r:id="rId13"/>
         </w:object>
       </w:r>
     </w:p>
@@ -2359,10 +2400,10 @@
     <w:p>
       <w:r>
         <w:object w:dxaOrig="11220" w:dyaOrig="11140">
-          <v:shape id="_x0000_i1028" type="#_x0000_t75" style="width:481.45pt;height:478.2pt" o:ole="">
+          <v:shape id="_x0000_i1029" type="#_x0000_t75" style="width:481.5pt;height:478.5pt" o:ole="">
             <v:imagedata r:id="rId14" o:title=""/>
           </v:shape>
-          <o:OLEObject Type="Embed" ProgID="Visio.Drawing.15" ShapeID="_x0000_i1028" DrawAspect="Content" ObjectID="_1480241140" r:id="rId15"/>
+          <o:OLEObject Type="Embed" ProgID="Visio.Drawing.15" ShapeID="_x0000_i1029" DrawAspect="Content" ObjectID="_1480241988" r:id="rId15"/>
         </w:object>
       </w:r>
     </w:p>
@@ -2530,10 +2571,10 @@
     <w:p>
       <w:r>
         <w:object w:dxaOrig="11370" w:dyaOrig="6675">
-          <v:shape id="_x0000_i1029" type="#_x0000_t75" style="width:481.45pt;height:282.65pt" o:ole="">
+          <v:shape id="_x0000_i1030" type="#_x0000_t75" style="width:481.5pt;height:282.5pt" o:ole="">
             <v:imagedata r:id="rId16" o:title=""/>
           </v:shape>
-          <o:OLEObject Type="Embed" ProgID="Visio.Drawing.15" ShapeID="_x0000_i1029" DrawAspect="Content" ObjectID="_1480241141" r:id="rId17"/>
+          <o:OLEObject Type="Embed" ProgID="Visio.Drawing.15" ShapeID="_x0000_i1030" DrawAspect="Content" ObjectID="_1480241989" r:id="rId17"/>
         </w:object>
       </w:r>
     </w:p>
@@ -2586,10 +2627,10 @@
       </w:pPr>
       <w:r>
         <w:object w:dxaOrig="14841" w:dyaOrig="8661">
-          <v:shape id="_x0000_i1031" type="#_x0000_t75" style="width:481.45pt;height:281pt" o:ole="">
+          <v:shape id="_x0000_i1031" type="#_x0000_t75" style="width:481.5pt;height:281pt" o:ole="">
             <v:imagedata r:id="rId18" o:title=""/>
           </v:shape>
-          <o:OLEObject Type="Embed" ProgID="Visio.Drawing.15" ShapeID="_x0000_i1031" DrawAspect="Content" ObjectID="_1480241142" r:id="rId19"/>
+          <o:OLEObject Type="Embed" ProgID="Visio.Drawing.15" ShapeID="_x0000_i1031" DrawAspect="Content" ObjectID="_1480241990" r:id="rId19"/>
         </w:object>
       </w:r>
     </w:p>
@@ -2600,19 +2641,30 @@
       <w:r>
         <w:t xml:space="preserve">Figur </w:t>
       </w:r>
-      <w:fldSimple w:instr=" SEQ Figur \* ARABIC ">
-        <w:r>
-          <w:rPr>
-            <w:noProof/>
-          </w:rPr>
-          <w:t>3</w:t>
-        </w:r>
-      </w:fldSimple>
+      <w:r>
+        <w:fldChar w:fldCharType="begin"/>
+      </w:r>
+      <w:r>
+        <w:instrText xml:space="preserve"> SEQ Figur \* ARABIC </w:instrText>
+      </w:r>
+      <w:r>
+        <w:fldChar w:fldCharType="separate"/>
+      </w:r>
+      <w:r>
+        <w:rPr>
+          <w:noProof/>
+        </w:rPr>
+        <w:t>3</w:t>
+      </w:r>
+      <w:r>
+        <w:rPr>
+          <w:noProof/>
+        </w:rPr>
+        <w:fldChar w:fldCharType="end"/>
+      </w:r>
       <w:r>
         <w:t xml:space="preserve"> Samlet Klassediagram for MidiModule</w:t>
       </w:r>
-      <w:bookmarkStart w:id="5" w:name="_GoBack"/>
-      <w:bookmarkEnd w:id="5"/>
     </w:p>
     <w:p/>
     <w:p>

</xml_diff>

<commit_message>
Finished MidiModule section -Felix
</commit_message>
<xml_diff>
--- a/Rapport og projektdokumentation/Projektdokumentation/Opdateret Midimodule.docx
+++ b/Rapport og projektdokumentation/Projektdokumentation/Opdateret Midimodule.docx
@@ -4,7 +4,7 @@
   <w:body>
     <w:p>
       <w:pPr>
-        <w:pStyle w:val="Heading2"/>
+        <w:pStyle w:val="Overskrift2"/>
       </w:pPr>
       <w:bookmarkStart w:id="0" w:name="_Toc406454408"/>
       <w:r>
@@ -19,7 +19,7 @@
     </w:p>
     <w:p>
       <w:pPr>
-        <w:pStyle w:val="ListParagraph"/>
+        <w:pStyle w:val="Listeafsnit"/>
         <w:numPr>
           <w:ilvl w:val="0"/>
           <w:numId w:val="2"/>
@@ -45,7 +45,7 @@
     </w:p>
     <w:p>
       <w:pPr>
-        <w:pStyle w:val="ListParagraph"/>
+        <w:pStyle w:val="Listeafsnit"/>
         <w:numPr>
           <w:ilvl w:val="0"/>
           <w:numId w:val="2"/>
@@ -67,7 +67,7 @@
       </w:r>
       <w:r>
         <w:rPr>
-          <w:rStyle w:val="FootnoteReference"/>
+          <w:rStyle w:val="Fodnotehenvisning"/>
         </w:rPr>
         <w:footnoteReference w:id="1"/>
       </w:r>
@@ -90,7 +90,7 @@
     </w:p>
     <w:p>
       <w:pPr>
-        <w:pStyle w:val="Heading3"/>
+        <w:pStyle w:val="Overskrift3"/>
       </w:pPr>
       <w:bookmarkStart w:id="1" w:name="_Toc406454412"/>
       <w:bookmarkStart w:id="2" w:name="_Toc406454409"/>
@@ -99,7 +99,7 @@
       </w:r>
       <w:r>
         <w:rPr>
-          <w:rStyle w:val="Heading3Char"/>
+          <w:rStyle w:val="Overskrift3Tegn"/>
         </w:rPr>
         <w:t>Rock</w:t>
       </w:r>
@@ -138,7 +138,7 @@
             <v:path o:extrusionok="f" gradientshapeok="t" o:connecttype="rect"/>
             <o:lock v:ext="edit" aspectratio="t"/>
           </v:shapetype>
-          <v:shape id="_x0000_i1025" type="#_x0000_t75" style="width:482pt;height:326pt">
+          <v:shape id="_x0000_i1025" type="#_x0000_t75" style="width:482.25pt;height:326.25pt">
             <v:imagedata r:id="rId7" o:title="Rock Class Diagram"/>
           </v:shape>
         </w:pict>
@@ -146,7 +146,7 @@
     </w:p>
     <w:p>
       <w:pPr>
-        <w:pStyle w:val="Heading3"/>
+        <w:pStyle w:val="Overskrift3"/>
       </w:pPr>
       <w:proofErr w:type="spellStart"/>
       <w:r>
@@ -176,7 +176,7 @@
     </w:p>
     <w:p>
       <w:pPr>
-        <w:pStyle w:val="Heading3"/>
+        <w:pStyle w:val="Overskrift3"/>
       </w:pPr>
       <w:bookmarkStart w:id="3" w:name="_Toc406454410"/>
       <w:r>
@@ -214,13 +214,60 @@
       </w:r>
     </w:p>
     <w:p>
+      <w:r>
+        <w:rPr>
+          <w:noProof/>
+          <w:lang w:eastAsia="da-DK"/>
+        </w:rPr>
+        <w:drawing>
+          <wp:inline distT="0" distB="0" distL="0" distR="0">
+            <wp:extent cx="3493699" cy="4379542"/>
+            <wp:effectExtent l="0" t="0" r="0" b="2540"/>
+            <wp:docPr id="1" name="Billede 1"/>
+            <wp:cNvGraphicFramePr>
+              <a:graphicFrameLocks xmlns:a="http://schemas.openxmlformats.org/drawingml/2006/main" noChangeAspect="1"/>
+            </wp:cNvGraphicFramePr>
+            <a:graphic xmlns:a="http://schemas.openxmlformats.org/drawingml/2006/main">
+              <a:graphicData uri="http://schemas.openxmlformats.org/drawingml/2006/picture">
+                <pic:pic xmlns:pic="http://schemas.openxmlformats.org/drawingml/2006/picture">
+                  <pic:nvPicPr>
+                    <pic:cNvPr id="1" name="Slow lane controller.png"/>
+                    <pic:cNvPicPr/>
+                  </pic:nvPicPr>
+                  <pic:blipFill>
+                    <a:blip r:embed="rId8">
+                      <a:extLst>
+                        <a:ext uri="{28A0092B-C50C-407E-A947-70E740481C1C}">
+                          <a14:useLocalDpi xmlns:a14="http://schemas.microsoft.com/office/drawing/2010/main" val="0"/>
+                        </a:ext>
+                      </a:extLst>
+                    </a:blip>
+                    <a:stretch>
+                      <a:fillRect/>
+                    </a:stretch>
+                  </pic:blipFill>
+                  <pic:spPr>
+                    <a:xfrm>
+                      <a:off x="0" y="0"/>
+                      <a:ext cx="3526208" cy="4420294"/>
+                    </a:xfrm>
+                    <a:prstGeom prst="rect">
+                      <a:avLst/>
+                    </a:prstGeom>
+                  </pic:spPr>
+                </pic:pic>
+              </a:graphicData>
+            </a:graphic>
+          </wp:inline>
+        </w:drawing>
+      </w:r>
+    </w:p>
+    <w:p>
+      <w:pPr>
+        <w:pStyle w:val="Overskrift3"/>
+      </w:pPr>
       <w:bookmarkStart w:id="4" w:name="_GoBack"/>
       <w:bookmarkEnd w:id="4"/>
-    </w:p>
-    <w:p>
-      <w:pPr>
-        <w:pStyle w:val="Heading3"/>
-      </w:pPr>
       <w:proofErr w:type="spellStart"/>
       <w:r>
         <w:t>Slow</w:t>
@@ -238,7 +285,7 @@
     </w:p>
     <w:p>
       <w:pPr>
-        <w:pStyle w:val="Heading4"/>
+        <w:pStyle w:val="Overskrift4"/>
       </w:pPr>
       <w:r>
         <w:t xml:space="preserve">SW-moduler i </w:t>
@@ -275,7 +322,7 @@
     </w:p>
     <w:p>
       <w:pPr>
-        <w:pStyle w:val="ListParagraph"/>
+        <w:pStyle w:val="Listeafsnit"/>
         <w:numPr>
           <w:ilvl w:val="0"/>
           <w:numId w:val="1"/>
@@ -287,7 +334,7 @@
     </w:p>
     <w:p>
       <w:pPr>
-        <w:pStyle w:val="ListParagraph"/>
+        <w:pStyle w:val="Listeafsnit"/>
         <w:numPr>
           <w:ilvl w:val="0"/>
           <w:numId w:val="1"/>
@@ -301,7 +348,7 @@
     </w:p>
     <w:p>
       <w:pPr>
-        <w:pStyle w:val="ListParagraph"/>
+        <w:pStyle w:val="Listeafsnit"/>
         <w:numPr>
           <w:ilvl w:val="0"/>
           <w:numId w:val="1"/>
@@ -334,7 +381,7 @@
     </w:p>
     <w:p>
       <w:pPr>
-        <w:pStyle w:val="Heading4"/>
+        <w:pStyle w:val="Overskrift4"/>
       </w:pPr>
       <w:r>
         <w:t xml:space="preserve">Applikationsmodel for </w:t>
@@ -398,6 +445,7 @@
     </w:p>
     <w:p>
       <w:r>
+        <w:lastRenderedPageBreak/>
         <w:t xml:space="preserve">Herudover administrerer </w:t>
       </w:r>
       <w:r>
@@ -483,12 +531,12 @@
     </w:p>
     <w:p>
       <w:pPr>
-        <w:pStyle w:val="Heading4"/>
-      </w:pPr>
-    </w:p>
-    <w:p>
-      <w:pPr>
-        <w:pStyle w:val="Heading5"/>
+        <w:pStyle w:val="Overskrift4"/>
+      </w:pPr>
+    </w:p>
+    <w:p>
+      <w:pPr>
+        <w:pStyle w:val="Overskrift5"/>
       </w:pPr>
       <w:r>
         <w:t>Sekvensdiagram</w:t>
@@ -496,14 +544,14 @@
     </w:p>
     <w:p>
       <w:pPr>
-        <w:pStyle w:val="Heading5"/>
+        <w:pStyle w:val="Overskrift5"/>
       </w:pPr>
       <w:r>
         <w:object w:dxaOrig="10111" w:dyaOrig="7681">
-          <v:shape id="_x0000_i1026" type="#_x0000_t75" style="width:482.5pt;height:365pt" o:ole="">
-            <v:imagedata r:id="rId8" o:title=""/>
+          <v:shape id="_x0000_i1026" type="#_x0000_t75" style="width:482.25pt;height:364.5pt" o:ole="">
+            <v:imagedata r:id="rId9" o:title=""/>
           </v:shape>
-          <o:OLEObject Type="Embed" ProgID="Visio.Drawing.15" ShapeID="_x0000_i1026" DrawAspect="Content" ObjectID="_1480241985" r:id="rId9"/>
+          <o:OLEObject Type="Embed" ProgID="Visio.Drawing.15" ShapeID="_x0000_i1026" DrawAspect="Content" ObjectID="_1480243206" r:id="rId10"/>
         </w:object>
       </w:r>
     </w:p>
@@ -579,7 +627,7 @@
     </w:p>
     <w:p>
       <w:pPr>
-        <w:pStyle w:val="Heading5"/>
+        <w:pStyle w:val="Overskrift5"/>
         <w:rPr>
           <w:color w:val="1F4D78" w:themeColor="accent1" w:themeShade="7F"/>
           <w:sz w:val="24"/>
@@ -592,7 +640,7 @@
     </w:p>
     <w:p>
       <w:pPr>
-        <w:pStyle w:val="Heading3"/>
+        <w:pStyle w:val="Overskrift3"/>
       </w:pPr>
       <w:bookmarkStart w:id="5" w:name="_Toc406454411"/>
       <w:r>
@@ -608,7 +656,7 @@
     </w:p>
     <w:p>
       <w:pPr>
-        <w:pStyle w:val="Heading4"/>
+        <w:pStyle w:val="Overskrift4"/>
       </w:pPr>
       <w:r>
         <w:t>SW-moduler i Fast Lane</w:t>
@@ -637,7 +685,7 @@
     </w:p>
     <w:p>
       <w:pPr>
-        <w:pStyle w:val="ListParagraph"/>
+        <w:pStyle w:val="Listeafsnit"/>
         <w:numPr>
           <w:ilvl w:val="0"/>
           <w:numId w:val="1"/>
@@ -649,7 +697,7 @@
     </w:p>
     <w:p>
       <w:pPr>
-        <w:pStyle w:val="ListParagraph"/>
+        <w:pStyle w:val="Listeafsnit"/>
         <w:numPr>
           <w:ilvl w:val="0"/>
           <w:numId w:val="1"/>
@@ -663,7 +711,7 @@
     </w:p>
     <w:p>
       <w:pPr>
-        <w:pStyle w:val="ListParagraph"/>
+        <w:pStyle w:val="Listeafsnit"/>
         <w:numPr>
           <w:ilvl w:val="0"/>
           <w:numId w:val="1"/>
@@ -680,7 +728,7 @@
     </w:p>
     <w:p>
       <w:pPr>
-        <w:pStyle w:val="ListParagraph"/>
+        <w:pStyle w:val="Listeafsnit"/>
         <w:numPr>
           <w:ilvl w:val="0"/>
           <w:numId w:val="1"/>
@@ -692,7 +740,7 @@
     </w:p>
     <w:p>
       <w:pPr>
-        <w:pStyle w:val="ListParagraph"/>
+        <w:pStyle w:val="Listeafsnit"/>
         <w:numPr>
           <w:ilvl w:val="0"/>
           <w:numId w:val="1"/>
@@ -742,7 +790,7 @@
     </w:p>
     <w:p>
       <w:pPr>
-        <w:pStyle w:val="Heading4"/>
+        <w:pStyle w:val="Overskrift4"/>
       </w:pPr>
       <w:r>
         <w:lastRenderedPageBreak/>
@@ -751,7 +799,7 @@
     </w:p>
     <w:p>
       <w:pPr>
-        <w:pStyle w:val="Heading5"/>
+        <w:pStyle w:val="Overskrift5"/>
       </w:pPr>
       <w:r>
         <w:t>Sekvensdiagram</w:t>
@@ -763,16 +811,16 @@
       </w:pPr>
       <w:r>
         <w:object w:dxaOrig="9211" w:dyaOrig="7711">
-          <v:shape id="_x0000_i1027" type="#_x0000_t75" style="width:461.5pt;height:386.5pt" o:ole="">
-            <v:imagedata r:id="rId10" o:title=""/>
+          <v:shape id="_x0000_i1027" type="#_x0000_t75" style="width:461.25pt;height:386.25pt" o:ole="">
+            <v:imagedata r:id="rId11" o:title=""/>
           </v:shape>
-          <o:OLEObject Type="Embed" ProgID="Visio.Drawing.15" ShapeID="_x0000_i1027" DrawAspect="Content" ObjectID="_1480241986" r:id="rId11"/>
+          <o:OLEObject Type="Embed" ProgID="Visio.Drawing.15" ShapeID="_x0000_i1027" DrawAspect="Content" ObjectID="_1480243207" r:id="rId12"/>
         </w:object>
       </w:r>
     </w:p>
     <w:p>
       <w:pPr>
-        <w:pStyle w:val="Caption"/>
+        <w:pStyle w:val="Billedtekst"/>
         <w:ind w:firstLine="1304"/>
       </w:pPr>
       <w:r>
@@ -821,7 +869,7 @@
     </w:p>
     <w:p>
       <w:pPr>
-        <w:pStyle w:val="Heading5"/>
+        <w:pStyle w:val="Overskrift5"/>
       </w:pPr>
       <w:r>
         <w:t>Klassediagram</w:t>
@@ -835,15 +883,15 @@
       <w:r>
         <w:object w:dxaOrig="3871" w:dyaOrig="2881">
           <v:shape id="_x0000_i1028" type="#_x0000_t75" style="width:193.5pt;height:2in" o:ole="">
-            <v:imagedata r:id="rId12" o:title=""/>
+            <v:imagedata r:id="rId13" o:title=""/>
           </v:shape>
-          <o:OLEObject Type="Embed" ProgID="Visio.Drawing.15" ShapeID="_x0000_i1028" DrawAspect="Content" ObjectID="_1480241987" r:id="rId13"/>
+          <o:OLEObject Type="Embed" ProgID="Visio.Drawing.15" ShapeID="_x0000_i1028" DrawAspect="Content" ObjectID="_1480243208" r:id="rId14"/>
         </w:object>
       </w:r>
     </w:p>
     <w:p>
       <w:pPr>
-        <w:pStyle w:val="Caption"/>
+        <w:pStyle w:val="Billedtekst"/>
         <w:ind w:firstLine="1304"/>
       </w:pPr>
       <w:r>
@@ -889,7 +937,7 @@
     </w:p>
     <w:p>
       <w:pPr>
-        <w:pStyle w:val="Heading5"/>
+        <w:pStyle w:val="Overskrift5"/>
       </w:pPr>
       <w:r>
         <w:t>Funktionsbeskrivelser</w:t>
@@ -1926,7 +1974,7 @@
     <w:p/>
     <w:p>
       <w:pPr>
-        <w:pStyle w:val="Heading4"/>
+        <w:pStyle w:val="Overskrift4"/>
       </w:pPr>
       <w:r>
         <w:t xml:space="preserve">Applikationsmodel for </w:t>
@@ -1952,7 +2000,7 @@
     </w:p>
     <w:p>
       <w:pPr>
-        <w:pStyle w:val="Heading5"/>
+        <w:pStyle w:val="Overskrift5"/>
       </w:pPr>
       <w:r>
         <w:t>Klasseidentifikation</w:t>
@@ -1991,7 +2039,7 @@
     </w:p>
     <w:p>
       <w:pPr>
-        <w:pStyle w:val="ListParagraph"/>
+        <w:pStyle w:val="Listeafsnit"/>
         <w:numPr>
           <w:ilvl w:val="0"/>
           <w:numId w:val="3"/>
@@ -2048,7 +2096,7 @@
     </w:p>
     <w:p>
       <w:pPr>
-        <w:pStyle w:val="ListParagraph"/>
+        <w:pStyle w:val="Listeafsnit"/>
         <w:numPr>
           <w:ilvl w:val="0"/>
           <w:numId w:val="3"/>
@@ -2086,7 +2134,7 @@
     </w:p>
     <w:p>
       <w:pPr>
-        <w:pStyle w:val="ListParagraph"/>
+        <w:pStyle w:val="Listeafsnit"/>
         <w:numPr>
           <w:ilvl w:val="0"/>
           <w:numId w:val="4"/>
@@ -2134,7 +2182,7 @@
     </w:p>
     <w:p>
       <w:pPr>
-        <w:pStyle w:val="ListParagraph"/>
+        <w:pStyle w:val="Listeafsnit"/>
         <w:numPr>
           <w:ilvl w:val="0"/>
           <w:numId w:val="4"/>
@@ -2202,7 +2250,7 @@
     </w:p>
     <w:p>
       <w:pPr>
-        <w:pStyle w:val="ListParagraph"/>
+        <w:pStyle w:val="Listeafsnit"/>
         <w:numPr>
           <w:ilvl w:val="0"/>
           <w:numId w:val="5"/>
@@ -2249,7 +2297,7 @@
     </w:p>
     <w:p>
       <w:pPr>
-        <w:pStyle w:val="Heading5"/>
+        <w:pStyle w:val="Overskrift5"/>
       </w:pPr>
       <w:r>
         <w:t>Sekvensdiagram</w:t>
@@ -2401,9 +2449,9 @@
       <w:r>
         <w:object w:dxaOrig="11220" w:dyaOrig="11140">
           <v:shape id="_x0000_i1029" type="#_x0000_t75" style="width:481.5pt;height:478.5pt" o:ole="">
-            <v:imagedata r:id="rId14" o:title=""/>
+            <v:imagedata r:id="rId15" o:title=""/>
           </v:shape>
-          <o:OLEObject Type="Embed" ProgID="Visio.Drawing.15" ShapeID="_x0000_i1029" DrawAspect="Content" ObjectID="_1480241988" r:id="rId15"/>
+          <o:OLEObject Type="Embed" ProgID="Visio.Drawing.15" ShapeID="_x0000_i1029" DrawAspect="Content" ObjectID="_1480243209" r:id="rId16"/>
         </w:object>
       </w:r>
     </w:p>
@@ -2420,7 +2468,7 @@
     </w:p>
     <w:p>
       <w:pPr>
-        <w:pStyle w:val="Heading5"/>
+        <w:pStyle w:val="Overskrift5"/>
       </w:pPr>
       <w:r>
         <w:lastRenderedPageBreak/>
@@ -2571,10 +2619,10 @@
     <w:p>
       <w:r>
         <w:object w:dxaOrig="11370" w:dyaOrig="6675">
-          <v:shape id="_x0000_i1030" type="#_x0000_t75" style="width:481.5pt;height:282.5pt" o:ole="">
-            <v:imagedata r:id="rId16" o:title=""/>
+          <v:shape id="_x0000_i1030" type="#_x0000_t75" style="width:481.5pt;height:282pt" o:ole="">
+            <v:imagedata r:id="rId17" o:title=""/>
           </v:shape>
-          <o:OLEObject Type="Embed" ProgID="Visio.Drawing.15" ShapeID="_x0000_i1030" DrawAspect="Content" ObjectID="_1480241989" r:id="rId17"/>
+          <o:OLEObject Type="Embed" ProgID="Visio.Drawing.15" ShapeID="_x0000_i1030" DrawAspect="Content" ObjectID="_1480243210" r:id="rId18"/>
         </w:object>
       </w:r>
     </w:p>
@@ -2592,7 +2640,7 @@
     </w:p>
     <w:p>
       <w:pPr>
-        <w:pStyle w:val="Heading5"/>
+        <w:pStyle w:val="Overskrift5"/>
       </w:pPr>
       <w:r>
         <w:lastRenderedPageBreak/>
@@ -2627,41 +2675,28 @@
       </w:pPr>
       <w:r>
         <w:object w:dxaOrig="14841" w:dyaOrig="8661">
-          <v:shape id="_x0000_i1031" type="#_x0000_t75" style="width:481.5pt;height:281pt" o:ole="">
-            <v:imagedata r:id="rId18" o:title=""/>
+          <v:shape id="_x0000_i1031" type="#_x0000_t75" style="width:481.5pt;height:281.25pt" o:ole="">
+            <v:imagedata r:id="rId19" o:title=""/>
           </v:shape>
-          <o:OLEObject Type="Embed" ProgID="Visio.Drawing.15" ShapeID="_x0000_i1031" DrawAspect="Content" ObjectID="_1480241990" r:id="rId19"/>
+          <o:OLEObject Type="Embed" ProgID="Visio.Drawing.15" ShapeID="_x0000_i1031" DrawAspect="Content" ObjectID="_1480243211" r:id="rId20"/>
         </w:object>
       </w:r>
     </w:p>
     <w:p>
       <w:pPr>
-        <w:pStyle w:val="Caption"/>
+        <w:pStyle w:val="Billedtekst"/>
       </w:pPr>
       <w:r>
         <w:t xml:space="preserve">Figur </w:t>
       </w:r>
-      <w:r>
-        <w:fldChar w:fldCharType="begin"/>
-      </w:r>
-      <w:r>
-        <w:instrText xml:space="preserve"> SEQ Figur \* ARABIC </w:instrText>
-      </w:r>
-      <w:r>
-        <w:fldChar w:fldCharType="separate"/>
-      </w:r>
-      <w:r>
-        <w:rPr>
-          <w:noProof/>
-        </w:rPr>
-        <w:t>3</w:t>
-      </w:r>
-      <w:r>
-        <w:rPr>
-          <w:noProof/>
-        </w:rPr>
-        <w:fldChar w:fldCharType="end"/>
-      </w:r>
+      <w:fldSimple w:instr=" SEQ Figur \* ARABIC ">
+        <w:r>
+          <w:rPr>
+            <w:noProof/>
+          </w:rPr>
+          <w:t>3</w:t>
+        </w:r>
+      </w:fldSimple>
       <w:r>
         <w:t xml:space="preserve"> Samlet Klassediagram for MidiModule</w:t>
       </w:r>
@@ -2669,7 +2704,7 @@
     <w:p/>
     <w:p>
       <w:pPr>
-        <w:pStyle w:val="Heading5"/>
+        <w:pStyle w:val="Overskrift5"/>
       </w:pPr>
       <w:proofErr w:type="spellStart"/>
       <w:r>
@@ -2718,7 +2753,7 @@
     <w:p/>
     <w:p>
       <w:pPr>
-        <w:pStyle w:val="Heading6"/>
+        <w:pStyle w:val="Overskrift6"/>
       </w:pPr>
       <w:r>
         <w:t xml:space="preserve">Anvendte </w:t>
@@ -2782,7 +2817,7 @@
     <w:p/>
     <w:tbl>
       <w:tblPr>
-        <w:tblStyle w:val="TableGrid"/>
+        <w:tblStyle w:val="Tabel-Gitter"/>
         <w:tblW w:w="9634" w:type="dxa"/>
         <w:tblLook w:val="04A0" w:firstRow="1" w:lastRow="0" w:firstColumn="1" w:lastColumn="0" w:noHBand="0" w:noVBand="1"/>
       </w:tblPr>
@@ -3119,7 +3154,7 @@
     <w:p/>
     <w:tbl>
       <w:tblPr>
-        <w:tblStyle w:val="TableGrid"/>
+        <w:tblStyle w:val="Tabel-Gitter"/>
         <w:tblW w:w="9634" w:type="dxa"/>
         <w:tblLook w:val="04A0" w:firstRow="1" w:lastRow="0" w:firstColumn="1" w:lastColumn="0" w:noHBand="0" w:noVBand="1"/>
       </w:tblPr>
@@ -3309,7 +3344,7 @@
     <w:p/>
     <w:tbl>
       <w:tblPr>
-        <w:tblStyle w:val="TableGrid"/>
+        <w:tblStyle w:val="Tabel-Gitter"/>
         <w:tblW w:w="9634" w:type="dxa"/>
         <w:tblLook w:val="04A0" w:firstRow="1" w:lastRow="0" w:firstColumn="1" w:lastColumn="0" w:noHBand="0" w:noVBand="1"/>
       </w:tblPr>
@@ -3559,7 +3594,7 @@
     <w:p/>
     <w:p>
       <w:pPr>
-        <w:pStyle w:val="Heading5"/>
+        <w:pStyle w:val="Overskrift5"/>
       </w:pPr>
       <w:proofErr w:type="spellStart"/>
       <w:r>
@@ -3578,7 +3613,7 @@
     </w:p>
     <w:tbl>
       <w:tblPr>
-        <w:tblStyle w:val="TableGrid"/>
+        <w:tblStyle w:val="Tabel-Gitter"/>
         <w:tblW w:w="9634" w:type="dxa"/>
         <w:tblLook w:val="04A0" w:firstRow="1" w:lastRow="0" w:firstColumn="1" w:lastColumn="0" w:noHBand="0" w:noVBand="1"/>
       </w:tblPr>
@@ -3766,7 +3801,7 @@
     <w:p/>
     <w:tbl>
       <w:tblPr>
-        <w:tblStyle w:val="TableGrid"/>
+        <w:tblStyle w:val="Tabel-Gitter"/>
         <w:tblW w:w="9634" w:type="dxa"/>
         <w:tblLook w:val="04A0" w:firstRow="1" w:lastRow="0" w:firstColumn="1" w:lastColumn="0" w:noHBand="0" w:noVBand="1"/>
       </w:tblPr>
@@ -3944,7 +3979,7 @@
     <w:p/>
     <w:tbl>
       <w:tblPr>
-        <w:tblStyle w:val="TableGrid"/>
+        <w:tblStyle w:val="Tabel-Gitter"/>
         <w:tblW w:w="9634" w:type="dxa"/>
         <w:tblLook w:val="04A0" w:firstRow="1" w:lastRow="0" w:firstColumn="1" w:lastColumn="0" w:noHBand="0" w:noVBand="1"/>
       </w:tblPr>
@@ -4130,7 +4165,7 @@
     <w:p/>
     <w:tbl>
       <w:tblPr>
-        <w:tblStyle w:val="TableGrid"/>
+        <w:tblStyle w:val="Tabel-Gitter"/>
         <w:tblW w:w="9634" w:type="dxa"/>
         <w:tblLook w:val="04A0" w:firstRow="1" w:lastRow="0" w:firstColumn="1" w:lastColumn="0" w:noHBand="0" w:noVBand="1"/>
       </w:tblPr>
@@ -4520,11 +4555,11 @@
   <w:footnote w:id="1">
     <w:p>
       <w:pPr>
-        <w:pStyle w:val="FootnoteText"/>
-      </w:pPr>
-      <w:r>
-        <w:rPr>
-          <w:rStyle w:val="FootnoteReference"/>
+        <w:pStyle w:val="Fodnotetekst"/>
+      </w:pPr>
+      <w:r>
+        <w:rPr>
+          <w:rStyle w:val="Fodnotehenvisning"/>
           <w:rFonts w:eastAsiaTheme="majorEastAsia"/>
         </w:rPr>
         <w:footnoteRef/>
@@ -5533,11 +5568,11 @@
     <w:qFormat/>
     <w:rsid w:val="006D2C54"/>
   </w:style>
-  <w:style w:type="paragraph" w:styleId="Heading1">
+  <w:style w:type="paragraph" w:styleId="Overskrift1">
     <w:name w:val="heading 1"/>
     <w:basedOn w:val="Normal"/>
     <w:next w:val="Normal"/>
-    <w:link w:val="Heading1Char"/>
+    <w:link w:val="Overskrift1Tegn"/>
     <w:uiPriority w:val="9"/>
     <w:qFormat/>
     <w:rsid w:val="006D2C54"/>
@@ -5554,11 +5589,11 @@
       <w:szCs w:val="32"/>
     </w:rPr>
   </w:style>
-  <w:style w:type="paragraph" w:styleId="Heading2">
+  <w:style w:type="paragraph" w:styleId="Overskrift2">
     <w:name w:val="heading 2"/>
     <w:basedOn w:val="Normal"/>
     <w:next w:val="Normal"/>
-    <w:link w:val="Heading2Char"/>
+    <w:link w:val="Overskrift2Tegn"/>
     <w:uiPriority w:val="9"/>
     <w:unhideWhenUsed/>
     <w:qFormat/>
@@ -5576,11 +5611,11 @@
       <w:szCs w:val="26"/>
     </w:rPr>
   </w:style>
-  <w:style w:type="paragraph" w:styleId="Heading3">
+  <w:style w:type="paragraph" w:styleId="Overskrift3">
     <w:name w:val="heading 3"/>
     <w:basedOn w:val="Normal"/>
     <w:next w:val="Normal"/>
-    <w:link w:val="Heading3Char"/>
+    <w:link w:val="Overskrift3Tegn"/>
     <w:uiPriority w:val="9"/>
     <w:unhideWhenUsed/>
     <w:qFormat/>
@@ -5598,11 +5633,11 @@
       <w:szCs w:val="24"/>
     </w:rPr>
   </w:style>
-  <w:style w:type="paragraph" w:styleId="Heading4">
+  <w:style w:type="paragraph" w:styleId="Overskrift4">
     <w:name w:val="heading 4"/>
     <w:basedOn w:val="Normal"/>
     <w:next w:val="Normal"/>
-    <w:link w:val="Heading4Char"/>
+    <w:link w:val="Overskrift4Tegn"/>
     <w:uiPriority w:val="9"/>
     <w:unhideWhenUsed/>
     <w:qFormat/>
@@ -5620,11 +5655,11 @@
       <w:color w:val="2E74B5" w:themeColor="accent1" w:themeShade="BF"/>
     </w:rPr>
   </w:style>
-  <w:style w:type="paragraph" w:styleId="Heading5">
+  <w:style w:type="paragraph" w:styleId="Overskrift5">
     <w:name w:val="heading 5"/>
     <w:basedOn w:val="Normal"/>
     <w:next w:val="Normal"/>
-    <w:link w:val="Heading5Char"/>
+    <w:link w:val="Overskrift5Tegn"/>
     <w:uiPriority w:val="9"/>
     <w:unhideWhenUsed/>
     <w:qFormat/>
@@ -5640,11 +5675,11 @@
       <w:color w:val="2E74B5" w:themeColor="accent1" w:themeShade="BF"/>
     </w:rPr>
   </w:style>
-  <w:style w:type="paragraph" w:styleId="Heading6">
+  <w:style w:type="paragraph" w:styleId="Overskrift6">
     <w:name w:val="heading 6"/>
     <w:basedOn w:val="Normal"/>
     <w:next w:val="Normal"/>
-    <w:link w:val="Heading6Char"/>
+    <w:link w:val="Overskrift6Tegn"/>
     <w:uiPriority w:val="9"/>
     <w:unhideWhenUsed/>
     <w:qFormat/>
@@ -5660,13 +5695,13 @@
       <w:color w:val="1F4D78" w:themeColor="accent1" w:themeShade="7F"/>
     </w:rPr>
   </w:style>
-  <w:style w:type="character" w:default="1" w:styleId="DefaultParagraphFont">
+  <w:style w:type="character" w:default="1" w:styleId="Standardskrifttypeiafsnit">
     <w:name w:val="Default Paragraph Font"/>
     <w:uiPriority w:val="1"/>
     <w:semiHidden/>
     <w:unhideWhenUsed/>
   </w:style>
-  <w:style w:type="table" w:default="1" w:styleId="TableNormal">
+  <w:style w:type="table" w:default="1" w:styleId="Tabel-Normal">
     <w:name w:val="Normal Table"/>
     <w:uiPriority w:val="99"/>
     <w:semiHidden/>
@@ -5681,16 +5716,16 @@
       </w:tblCellMar>
     </w:tblPr>
   </w:style>
-  <w:style w:type="numbering" w:default="1" w:styleId="NoList">
+  <w:style w:type="numbering" w:default="1" w:styleId="Ingenoversigt">
     <w:name w:val="No List"/>
     <w:uiPriority w:val="99"/>
     <w:semiHidden/>
     <w:unhideWhenUsed/>
   </w:style>
-  <w:style w:type="character" w:customStyle="1" w:styleId="Heading2Char">
-    <w:name w:val="Heading 2 Char"/>
-    <w:basedOn w:val="DefaultParagraphFont"/>
-    <w:link w:val="Heading2"/>
+  <w:style w:type="character" w:customStyle="1" w:styleId="Overskrift2Tegn">
+    <w:name w:val="Overskrift 2 Tegn"/>
+    <w:basedOn w:val="Standardskrifttypeiafsnit"/>
+    <w:link w:val="Overskrift2"/>
     <w:uiPriority w:val="9"/>
     <w:rsid w:val="006D2C54"/>
     <w:rPr>
@@ -5700,10 +5735,10 @@
       <w:szCs w:val="26"/>
     </w:rPr>
   </w:style>
-  <w:style w:type="character" w:customStyle="1" w:styleId="Heading3Char">
-    <w:name w:val="Heading 3 Char"/>
-    <w:basedOn w:val="DefaultParagraphFont"/>
-    <w:link w:val="Heading3"/>
+  <w:style w:type="character" w:customStyle="1" w:styleId="Overskrift3Tegn">
+    <w:name w:val="Overskrift 3 Tegn"/>
+    <w:basedOn w:val="Standardskrifttypeiafsnit"/>
+    <w:link w:val="Overskrift3"/>
     <w:uiPriority w:val="9"/>
     <w:rsid w:val="006D2C54"/>
     <w:rPr>
@@ -5713,10 +5748,10 @@
       <w:szCs w:val="24"/>
     </w:rPr>
   </w:style>
-  <w:style w:type="character" w:customStyle="1" w:styleId="Heading4Char">
-    <w:name w:val="Heading 4 Char"/>
-    <w:basedOn w:val="DefaultParagraphFont"/>
-    <w:link w:val="Heading4"/>
+  <w:style w:type="character" w:customStyle="1" w:styleId="Overskrift4Tegn">
+    <w:name w:val="Overskrift 4 Tegn"/>
+    <w:basedOn w:val="Standardskrifttypeiafsnit"/>
+    <w:link w:val="Overskrift4"/>
     <w:uiPriority w:val="9"/>
     <w:rsid w:val="006D2C54"/>
     <w:rPr>
@@ -5726,10 +5761,10 @@
       <w:color w:val="2E74B5" w:themeColor="accent1" w:themeShade="BF"/>
     </w:rPr>
   </w:style>
-  <w:style w:type="character" w:customStyle="1" w:styleId="Heading5Char">
-    <w:name w:val="Heading 5 Char"/>
-    <w:basedOn w:val="DefaultParagraphFont"/>
-    <w:link w:val="Heading5"/>
+  <w:style w:type="character" w:customStyle="1" w:styleId="Overskrift5Tegn">
+    <w:name w:val="Overskrift 5 Tegn"/>
+    <w:basedOn w:val="Standardskrifttypeiafsnit"/>
+    <w:link w:val="Overskrift5"/>
     <w:uiPriority w:val="9"/>
     <w:rsid w:val="006D2C54"/>
     <w:rPr>
@@ -5737,7 +5772,7 @@
       <w:color w:val="2E74B5" w:themeColor="accent1" w:themeShade="BF"/>
     </w:rPr>
   </w:style>
-  <w:style w:type="paragraph" w:styleId="ListParagraph">
+  <w:style w:type="paragraph" w:styleId="Listeafsnit">
     <w:name w:val="List Paragraph"/>
     <w:basedOn w:val="Normal"/>
     <w:uiPriority w:val="34"/>
@@ -5748,10 +5783,10 @@
       <w:contextualSpacing/>
     </w:pPr>
   </w:style>
-  <w:style w:type="paragraph" w:styleId="FootnoteText">
+  <w:style w:type="paragraph" w:styleId="Fodnotetekst">
     <w:name w:val="footnote text"/>
     <w:basedOn w:val="Normal"/>
-    <w:link w:val="FootnoteTextChar"/>
+    <w:link w:val="FodnotetekstTegn"/>
     <w:uiPriority w:val="99"/>
     <w:semiHidden/>
     <w:unhideWhenUsed/>
@@ -5765,10 +5800,10 @@
       <w:szCs w:val="20"/>
     </w:rPr>
   </w:style>
-  <w:style w:type="character" w:customStyle="1" w:styleId="FootnoteTextChar">
-    <w:name w:val="Footnote Text Char"/>
-    <w:basedOn w:val="DefaultParagraphFont"/>
-    <w:link w:val="FootnoteText"/>
+  <w:style w:type="character" w:customStyle="1" w:styleId="FodnotetekstTegn">
+    <w:name w:val="Fodnotetekst Tegn"/>
+    <w:basedOn w:val="Standardskrifttypeiafsnit"/>
+    <w:link w:val="Fodnotetekst"/>
     <w:uiPriority w:val="99"/>
     <w:semiHidden/>
     <w:rsid w:val="006D2C54"/>
@@ -5778,9 +5813,9 @@
       <w:szCs w:val="20"/>
     </w:rPr>
   </w:style>
-  <w:style w:type="character" w:styleId="FootnoteReference">
+  <w:style w:type="character" w:styleId="Fodnotehenvisning">
     <w:name w:val="footnote reference"/>
-    <w:basedOn w:val="DefaultParagraphFont"/>
+    <w:basedOn w:val="Standardskrifttypeiafsnit"/>
     <w:uiPriority w:val="99"/>
     <w:semiHidden/>
     <w:unhideWhenUsed/>
@@ -5789,7 +5824,7 @@
       <w:vertAlign w:val="superscript"/>
     </w:rPr>
   </w:style>
-  <w:style w:type="paragraph" w:styleId="Caption">
+  <w:style w:type="paragraph" w:styleId="Billedtekst">
     <w:name w:val="caption"/>
     <w:basedOn w:val="Normal"/>
     <w:next w:val="Normal"/>
@@ -5810,8 +5845,8 @@
   </w:style>
   <w:style w:type="table" w:customStyle="1" w:styleId="Tabel-Gitter1">
     <w:name w:val="Tabel - Gitter1"/>
-    <w:basedOn w:val="TableNormal"/>
-    <w:next w:val="TableGrid"/>
+    <w:basedOn w:val="Tabel-Normal"/>
+    <w:next w:val="Tabel-Gitter"/>
     <w:uiPriority w:val="39"/>
     <w:rsid w:val="006D2C54"/>
     <w:pPr>
@@ -5828,9 +5863,9 @@
       </w:tblBorders>
     </w:tblPr>
   </w:style>
-  <w:style w:type="table" w:styleId="TableGrid">
+  <w:style w:type="table" w:styleId="Tabel-Gitter">
     <w:name w:val="Table Grid"/>
-    <w:basedOn w:val="TableNormal"/>
+    <w:basedOn w:val="Tabel-Normal"/>
     <w:uiPriority w:val="39"/>
     <w:rsid w:val="006D2C54"/>
     <w:pPr>
@@ -5847,10 +5882,10 @@
       </w:tblBorders>
     </w:tblPr>
   </w:style>
-  <w:style w:type="character" w:customStyle="1" w:styleId="Heading1Char">
-    <w:name w:val="Heading 1 Char"/>
-    <w:basedOn w:val="DefaultParagraphFont"/>
-    <w:link w:val="Heading1"/>
+  <w:style w:type="character" w:customStyle="1" w:styleId="Overskrift1Tegn">
+    <w:name w:val="Overskrift 1 Tegn"/>
+    <w:basedOn w:val="Standardskrifttypeiafsnit"/>
+    <w:link w:val="Overskrift1"/>
     <w:uiPriority w:val="9"/>
     <w:rsid w:val="006D2C54"/>
     <w:rPr>
@@ -5860,10 +5895,10 @@
       <w:szCs w:val="32"/>
     </w:rPr>
   </w:style>
-  <w:style w:type="character" w:customStyle="1" w:styleId="Heading6Char">
-    <w:name w:val="Heading 6 Char"/>
-    <w:basedOn w:val="DefaultParagraphFont"/>
-    <w:link w:val="Heading6"/>
+  <w:style w:type="character" w:customStyle="1" w:styleId="Overskrift6Tegn">
+    <w:name w:val="Overskrift 6 Tegn"/>
+    <w:basedOn w:val="Standardskrifttypeiafsnit"/>
+    <w:link w:val="Overskrift6"/>
     <w:uiPriority w:val="9"/>
     <w:rsid w:val="006D2C54"/>
     <w:rPr>

</xml_diff>